<commit_message>
user crud and search
</commit_message>
<xml_diff>
--- a/Resources/act-output.docx
+++ b/Resources/act-output.docx
@@ -54,7 +54,7 @@
                       <w:sz w:val="13"/>
                       <w:u w:val="single"/>
                     </w:rPr>
-                    <w:t>0000000555</w:t>
+                    <w:t>012345</w:t>
                   </w:r>
                 </w:p>
               </w:txbxContent>
@@ -66,7 +66,7 @@
         <w:rPr>
           <w:w w:val="105"/>
         </w:rPr>
-        <w:t>0000000555</w:t>
+        <w:t>012345</w:t>
       </w:r>
       <w:r>
         <w:rPr>
@@ -532,7 +532,7 @@
           <w:sz w:val="13"/>
           <w:u w:val="single"/>
         </w:rPr>
-        <w:t>06.03.2024</w:t>
+        <w:t>27.03.2024</w:t>
       </w:r>
     </w:p>
     <w:p>
@@ -1432,7 +1432,7 @@
           <w:i/>
           <w:sz w:val="13"/>
         </w:rPr>
-        <w:t>Иванов И. И.</w:t>
+        <w:t>control c. c.</w:t>
       </w:r>
     </w:p>
     <w:p>
@@ -1918,7 +1918,7 @@
                       <w:w w:val="105"/>
                       <w:sz w:val="13"/>
                     </w:rPr>
-                    <w:t>Труба</w:t>
+                    <w:t>Железная труба</w:t>
                   </w:r>
                 </w:p>
               </w:txbxContent>
@@ -2114,7 +2114,7 @@
           <w:sz w:val="13"/>
           <w:u w:val="single"/>
         </w:rPr>
-        <w:t>123</w:t>
+        <w:t>123888</w:t>
       </w:r>
       <w:r>
         <w:rPr>
@@ -2143,7 +2143,7 @@
         <w:rPr>
           <w:spacing w:val="-1"/>
         </w:rPr>
-        <w:t>123</w:t>
+        <w:t>123888</w:t>
       </w:r>
       <w:r>
         <w:rPr>
@@ -2382,7 +2382,7 @@
                       <w:w w:val="105"/>
                       <w:sz w:val="13"/>
                     </w:rPr>
-                    <w:t>Труба</w:t>
+                    <w:t>Железная труба</w:t>
                   </w:r>
                 </w:p>
                 <w:p>
@@ -2614,7 +2614,7 @@
           <w:position w:val="-2"/>
           <w:sz w:val="16"/>
         </w:rPr>
-        <w:t>565656</w:t>
+        <w:t>123АВ</w:t>
       </w:r>
     </w:p>
     <w:p>
@@ -2639,7 +2639,7 @@
         <w:rPr>
           <w:spacing w:val="-1"/>
         </w:rPr>
-        <w:t>565656</w:t>
+        <w:t>123АВ</w:t>
       </w:r>
       <w:r>
         <w:rPr>
@@ -2770,7 +2770,7 @@
           <w:sz w:val="13"/>
           <w:u w:val="single"/>
         </w:rPr>
-        <w:t>Труба</w:t>
+        <w:t>Железная труба</w:t>
       </w:r>
       <w:r>
         <w:rPr>
@@ -2950,7 +2950,7 @@
         <w:rPr>
           <w:u w:val="single"/>
         </w:rPr>
-        <w:t>70-12-30</w:t>
+        <w:t>70х12</w:t>
       </w:r>
       <w:r>
         <w:rPr>
@@ -3383,7 +3383,7 @@
         <w:rPr>
           <w:u w:val="single"/>
         </w:rPr>
-        <w:t>123</w:t>
+        <w:t>123888</w:t>
       </w:r>
       <w:r>
         <w:rPr>
@@ -3417,7 +3417,7 @@
         <w:rPr>
           <w:spacing w:val="-1"/>
         </w:rPr>
-        <w:t>123</w:t>
+        <w:t>123888</w:t>
       </w:r>
       <w:r>
         <w:rPr>
@@ -3533,7 +3533,7 @@
                       <w:i/>
                       <w:sz w:val="13"/>
                     </w:rPr>
-                    <w:t>565656</w:t>
+                    <w:t>123АВ</w:t>
                   </w:r>
                 </w:p>
               </w:txbxContent>
@@ -3633,7 +3633,7 @@
         <w:rPr>
           <w:spacing w:val="-1"/>
         </w:rPr>
-        <w:t>565656</w:t>
+        <w:t>123АВ</w:t>
       </w:r>
       <w:r>
         <w:rPr>
@@ -3691,7 +3691,7 @@
         <w:t>Хар</w:t>
       </w:r>
       <w:r>
-        <w:t>0000000555</w:t>
+        <w:t>012345</w:t>
       </w:r>
       <w:r>
         <w:t>еристики</w:t>
@@ -4102,7 +4102,7 @@
                         <w:sz w:val="13"/>
                         <w:u w:val="single"/>
                       </w:rPr>
-                      <w:t>123</w:t>
+                      <w:t>123888</w:t>
                     </w:r>
                     <w:r>
                       <w:rPr>
@@ -4289,7 +4289,7 @@
                 <w:w w:val="105"/>
                 <w:sz w:val="13"/>
               </w:rPr>
-              <w:t>22.03.2024</w:t>
+              <w:t>02.04.2024</w:t>
             </w:r>
           </w:p>
         </w:tc>

</xml_diff>